<commit_message>
Update Homework 4 DDL
</commit_message>
<xml_diff>
--- a/static_files/assignments/Homework 4.docx
+++ b/static_files/assignments/Homework 4.docx
@@ -68,7 +68,22 @@
           <w:sz w:val="32"/>
           <w:szCs w:val="36"/>
         </w:rPr>
-        <w:t>Thursday</w:t>
+        <w:t>T</w:t>
+      </w:r>
+      <w:r>
+        <w:rPr>
+          <w:rFonts w:hint="eastAsia"/>
+          <w:sz w:val="32"/>
+          <w:szCs w:val="36"/>
+        </w:rPr>
+        <w:t>ue</w:t>
+      </w:r>
+      <w:r>
+        <w:rPr>
+          <w:sz w:val="32"/>
+          <w:szCs w:val="36"/>
+        </w:rPr>
+        <w:t>sday</w:t>
       </w:r>
       <w:r>
         <w:rPr>
@@ -103,7 +118,7 @@
           <w:sz w:val="32"/>
           <w:szCs w:val="36"/>
         </w:rPr>
-        <w:t>7</w:t>
+        <w:t>8</w:t>
       </w:r>
     </w:p>
     <w:p>

</xml_diff>